<commit_message>
Add box shadows to Images in about me
</commit_message>
<xml_diff>
--- a/Declaration of Academic Integrity (SOC).docx
+++ b/Declaration of Academic Integrity (SOC).docx
@@ -356,31 +356,79 @@
             <w:r>
               <w:rPr>
                 <w:rFonts w:ascii="Calibri" w:eastAsia="Calibri" w:hAnsi="Calibri" w:cs="Calibri"/>
+                <w:noProof/>
+                <w:color w:val="000000" w:themeColor="text1"/>
+                <w:lang w:val="en-SG"/>
+              </w:rPr>
+              <mc:AlternateContent>
+                <mc:Choice Requires="wpi">
+                  <w:drawing>
+                    <wp:anchor distT="0" distB="0" distL="114300" distR="114300" simplePos="0" relativeHeight="251664384" behindDoc="0" locked="0" layoutInCell="1" allowOverlap="1" wp14:anchorId="1D36BDB9" wp14:editId="6820EDA9">
+                      <wp:simplePos x="0" y="0"/>
+                      <wp:positionH relativeFrom="column">
+                        <wp:posOffset>435610</wp:posOffset>
+                      </wp:positionH>
+                      <wp:positionV relativeFrom="paragraph">
+                        <wp:posOffset>255905</wp:posOffset>
+                      </wp:positionV>
+                      <wp:extent cx="960530" cy="461645"/>
+                      <wp:effectExtent l="57150" t="57150" r="30480" b="52705"/>
+                      <wp:wrapNone/>
+                      <wp:docPr id="924819072" name="Ink 22"/>
+                      <wp:cNvGraphicFramePr/>
+                      <a:graphic xmlns:a="http://schemas.openxmlformats.org/drawingml/2006/main">
+                        <a:graphicData uri="http://schemas.microsoft.com/office/word/2010/wordprocessingInk">
+                          <w14:contentPart bwMode="auto" r:id="rId8">
+                            <w14:nvContentPartPr>
+                              <w14:cNvContentPartPr/>
+                            </w14:nvContentPartPr>
+                            <w14:xfrm>
+                              <a:off x="0" y="0"/>
+                              <a:ext cx="960530" cy="461645"/>
+                            </w14:xfrm>
+                          </w14:contentPart>
+                        </a:graphicData>
+                      </a:graphic>
+                    </wp:anchor>
+                  </w:drawing>
+                </mc:Choice>
+                <mc:Fallback>
+                  <w:pict>
+                    <v:shapetype w14:anchorId="34C5C8C1" id="_x0000_t75" coordsize="21600,21600" o:spt="75" o:preferrelative="t" path="m@4@5l@4@11@9@11@9@5xe" filled="f" stroked="f">
+                      <v:stroke joinstyle="miter"/>
+                      <v:formulas>
+                        <v:f eqn="if lineDrawn pixelLineWidth 0"/>
+                        <v:f eqn="sum @0 1 0"/>
+                        <v:f eqn="sum 0 0 @1"/>
+                        <v:f eqn="prod @2 1 2"/>
+                        <v:f eqn="prod @3 21600 pixelWidth"/>
+                        <v:f eqn="prod @3 21600 pixelHeight"/>
+                        <v:f eqn="sum @0 0 1"/>
+                        <v:f eqn="prod @6 1 2"/>
+                        <v:f eqn="prod @7 21600 pixelWidth"/>
+                        <v:f eqn="sum @8 21600 0"/>
+                        <v:f eqn="prod @7 21600 pixelHeight"/>
+                        <v:f eqn="sum @10 21600 0"/>
+                      </v:formulas>
+                      <v:path o:extrusionok="f" gradientshapeok="t" o:connecttype="rect"/>
+                      <o:lock v:ext="edit" aspectratio="t"/>
+                    </v:shapetype>
+                    <v:shape id="Ink 22" o:spid="_x0000_s1026" type="#_x0000_t75" style="position:absolute;margin-left:33.6pt;margin-top:19.45pt;width:77.05pt;height:37.75pt;z-index:251664384;visibility:visible;mso-wrap-style:square;mso-wrap-distance-left:9pt;mso-wrap-distance-top:0;mso-wrap-distance-right:9pt;mso-wrap-distance-bottom:0;mso-position-horizontal:absolute;mso-position-horizontal-relative:text;mso-position-vertical:absolute;mso-position-vertical-relative:text" o:gfxdata="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">
+                      <v:imagedata r:id="rId9" o:title=""/>
+                    </v:shape>
+                  </w:pict>
+                </mc:Fallback>
+              </mc:AlternateContent>
+            </w:r>
+            <w:r>
+              <w:rPr>
+                <w:rFonts w:ascii="Calibri" w:eastAsia="Calibri" w:hAnsi="Calibri" w:cs="Calibri"/>
                 <w:color w:val="000000" w:themeColor="text1"/>
                 <w:lang w:val="en-SG"/>
               </w:rPr>
               <w:pict w14:anchorId="6E8BF12F">
-                <v:shapetype id="_x0000_t75" coordsize="21600,21600" o:spt="75" o:preferrelative="t" path="m@4@5l@4@11@9@11@9@5xe" filled="f" stroked="f">
-                  <v:stroke joinstyle="miter"/>
-                  <v:formulas>
-                    <v:f eqn="if lineDrawn pixelLineWidth 0"/>
-                    <v:f eqn="sum @0 1 0"/>
-                    <v:f eqn="sum 0 0 @1"/>
-                    <v:f eqn="prod @2 1 2"/>
-                    <v:f eqn="prod @3 21600 pixelWidth"/>
-                    <v:f eqn="prod @3 21600 pixelHeight"/>
-                    <v:f eqn="sum @0 0 1"/>
-                    <v:f eqn="prod @6 1 2"/>
-                    <v:f eqn="prod @7 21600 pixelWidth"/>
-                    <v:f eqn="sum @8 21600 0"/>
-                    <v:f eqn="prod @7 21600 pixelHeight"/>
-                    <v:f eqn="sum @10 21600 0"/>
-                  </v:formulas>
-                  <v:path o:extrusionok="f" gradientshapeok="t" o:connecttype="rect"/>
-                  <o:lock v:ext="edit" aspectratio="t"/>
-                </v:shapetype>
                 <v:shape id="_x0000_i1025" type="#_x0000_t75" alt="Microsoft Office Signature Line..." style="width:192pt;height:96pt">
-                  <v:imagedata r:id="rId8" o:title=""/>
+                  <v:imagedata r:id="rId10" o:title=""/>
                   <o:lock v:ext="edit" ungrouping="t" rotation="t" cropping="t" verticies="t" text="t" grouping="t"/>
                   <o:signatureline v:ext="edit" id="{E149B44D-A635-4819-BF9A-14F8E6D23816}" provid="{00000000-0000-0000-0000-000000000000}" issignatureline="t"/>
                 </v:shape>
@@ -423,7 +471,7 @@
                 <w:placeholder>
                   <w:docPart w:val="5832B59D29CF49CF826072FD8B774C20"/>
                 </w:placeholder>
-                <w:date w:fullDate="2023-05-24T00:00:00Z">
+                <w:date w:fullDate="2023-05-25T00:00:00Z">
                   <w:dateFormat w:val="d/M/yyyy"/>
                   <w:lid w:val="en-SG"/>
                   <w:storeMappedDataAs w:val="dateTime"/>
@@ -437,7 +485,7 @@
                     <w:color w:val="000000" w:themeColor="text1"/>
                     <w:lang w:val="en-SG"/>
                   </w:rPr>
-                  <w:t>24/5/2023</w:t>
+                  <w:t>25/5/2023</w:t>
                 </w:r>
               </w:sdtContent>
             </w:sdt>
@@ -1639,8 +1687,8 @@
     </w:tbl>
     <w:p/>
     <w:sectPr>
-      <w:headerReference w:type="default" r:id="rId9"/>
-      <w:footerReference w:type="default" r:id="rId10"/>
+      <w:headerReference w:type="default" r:id="rId11"/>
+      <w:footerReference w:type="default" r:id="rId12"/>
       <w:pgSz w:w="12240" w:h="15840"/>
       <w:pgMar w:top="1440" w:right="1440" w:bottom="1440" w:left="1440" w:header="720" w:footer="720" w:gutter="0"/>
       <w:cols w:space="720"/>
@@ -3016,6 +3064,7 @@
   <w:rsids>
     <w:rsidRoot w:val="006C7FFE"/>
     <w:rsid w:val="00256702"/>
+    <w:rsid w:val="00352F42"/>
     <w:rsid w:val="00561FEA"/>
     <w:rsid w:val="00565350"/>
     <w:rsid w:val="00581680"/>
@@ -3509,6 +3558,37 @@
 </w:webSettings>
 </file>
 
+<file path=word/ink/ink1.xml><?xml version="1.0" encoding="utf-8"?>
+<inkml:ink xmlns:inkml="http://www.w3.org/2003/InkML">
+  <inkml:definitions>
+    <inkml:context xml:id="ctx0">
+      <inkml:inkSource xml:id="inkSrc0">
+        <inkml:traceFormat>
+          <inkml:channel name="X" type="integer" min="-2.14748E9" max="2.14748E9" units="cm"/>
+          <inkml:channel name="Y" type="integer" min="-2.14748E9" max="2.14748E9" units="cm"/>
+          <inkml:channel name="F" type="integer" max="32767" units="dev"/>
+        </inkml:traceFormat>
+        <inkml:channelProperties>
+          <inkml:channelProperty channel="X" name="resolution" value="1000" units="1/cm"/>
+          <inkml:channelProperty channel="Y" name="resolution" value="1000" units="1/cm"/>
+          <inkml:channelProperty channel="F" name="resolution" value="0" units="1/dev"/>
+        </inkml:channelProperties>
+      </inkml:inkSource>
+      <inkml:timestamp xml:id="ts0" timeString="2023-05-25T12:18:41.860"/>
+    </inkml:context>
+    <inkml:brush xml:id="br0">
+      <inkml:brushProperty name="width" value="0.05" units="cm"/>
+      <inkml:brushProperty name="height" value="0.05" units="cm"/>
+    </inkml:brush>
+  </inkml:definitions>
+  <inkml:trace contextRef="#ctx0" brushRef="#br0">0 735 24575,'1'3'0,"-1"0"0,1 0 0,0-1 0,0 1 0,0 0 0,0-1 0,0 1 0,1 0 0,-1-1 0,1 0 0,0 1 0,0-1 0,-1 0 0,1 0 0,1 0 0,-1 0 0,0 0 0,5 2 0,2 2 0,1 0 0,-1-1 0,19 7 0,-12-7 0,1 0 0,34 3 0,12 4 0,-38-5 0,-4 0 0,-1-1 0,1-1 0,0-1 0,0-1 0,0-1 0,39 0 0,-56-3 0,0 0 0,0 0 0,0 0 0,0-1 0,0 1 0,0-1 0,0 0 0,-1 0 0,1 0 0,-1-1 0,1 1 0,-1-1 0,0 0 0,0 0 0,0 0 0,0 0 0,3-5 0,3-7 0,0 0 0,13-31 0,-10 22 0,-7 14 0,1 0 0,-2-1 0,1 0 0,-1 0 0,-1 0 0,0 0 0,-1-1 0,0 1 0,1-15 0,-3 22 0,0-11 0,0 0 0,-5-25 0,4 34 0,0 1 0,-1-1 0,0 1 0,0 0 0,-1-1 0,1 1 0,-1 1 0,0-1 0,0 0 0,-6-6 0,-1 0 0,-1 0 0,0 0 0,-1 1 0,-15-11 0,21 17 0,-1 1 0,0-1 0,1 1 0,-1 0 0,0 0 0,0 1 0,-1 0 0,1 0 0,-1 1 0,-12-1 0,13 2 0,-9-1 0,-1 0 0,0 2 0,0 0 0,-24 5 0,36-5 0,0 1 0,0-1 0,0 1 0,1 1 0,-1-1 0,1 0 0,-1 1 0,1 0 0,0 0 0,0 0 0,0 1 0,1-1 0,-1 1 0,1 0 0,0 0 0,0 0 0,0 0 0,0 1 0,-2 5 0,-17 36 0,-18 59 0,34-86 0,0 1 0,2 0 0,1 1 0,0-1 0,1 34 0,2 2 0,10 75 0,-7-112 0,1 0 0,0-1 0,2 1 0,0-1 0,1 0 0,1 0 0,17 28 0,-14-28 0,0 0 0,2 1 0,23 27 0,-32-41 0,0-1 0,0 0 0,1-1 0,-1 1 0,1-1 0,0 0 0,-1 0 0,1 0 0,1-1 0,-1 1 0,0-1 0,0-1 0,1 1 0,-1-1 0,10 2 0,122 6 0,-122-6 0,0-1 0,1-1 0,-1-1 0,0 0 0,0-1 0,0-1 0,0 0 0,0-1 0,0-1 0,18-6 0,-21 5 0,-1 0 0,0-1 0,0 0 0,0 0 0,-1-2 0,0 1 0,0-1 0,-1 0 0,0-1 0,-1 0 0,12-16 0,5-14 0,-1-1 0,-3-1 0,-1 0 0,-2-2 0,-2 0 0,-1-1 0,9-55 0,-6-17 0,7-29 0,-16 102 0,-2 0 0,3-59 0,-8-88 0,-2 140 0,0 42 0,-2-34 0,2 40 0,0 1 0,0-1 0,-1 1 0,1-1 0,0 1 0,-1 0 0,1-1 0,-1 1 0,1-1 0,-1 1 0,0 0 0,0 0 0,0-1 0,0 1 0,1 0 0,-1 0 0,-1 0 0,1 0 0,0 0 0,0 0 0,0 0 0,-3-1 0,3 2 0,0 0 0,0 0 0,0 0 0,0 0 0,0 0 0,0 0 0,0 1 0,0-1 0,0 0 0,0 0 0,0 1 0,0-1 0,0 0 0,0 1 0,1-1 0,-1 1 0,0 0 0,0-1 0,0 1 0,1 0 0,-1-1 0,0 1 0,0 0 0,1 0 0,-1-1 0,1 1 0,-1 0 0,0 1 0,-14 29 0,13-26 0,-7 20 0,1 1 0,1 1 0,1-1 0,1 1 0,-2 33 0,5 140 0,3-113 0,0-76 0,0 0 0,0 0 0,1-1 0,1 1 0,0 0 0,0-1 0,1 0 0,0 0 0,1 0 0,0 0 0,1-1 0,8 13 0,33 55 0,33 48 0,-68-109 0,0-1 0,2 0 0,0 0 0,0-1 0,23 15 0,-12-15-1365,-14-10-5461</inkml:trace>
+  <inkml:trace contextRef="#ctx0" brushRef="#br0" timeOffset="1372.18">1395 663 24575,'3'1'0,"-1"0"0,1 0 0,-1 0 0,0 1 0,1-1 0,-1 1 0,0-1 0,0 1 0,0 0 0,0 0 0,0 0 0,0 0 0,-1 0 0,1 0 0,-1 0 0,2 3 0,3 3 0,24 35 0,-1 0 0,-3 2 0,21 49 0,19 32 0,-65-125 0,-1 1 0,1-1 0,0 1 0,0-1 0,0 0 0,0 0 0,0 1 0,0-1 0,1 0 0,-1 0 0,2 1 0,-3-2 0,0 0 0,1 0 0,-1 0 0,0 0 0,1 0 0,-1 0 0,0 0 0,1 0 0,-1 0 0,0 0 0,1 0 0,-1 0 0,0 0 0,1 0 0,-1 0 0,0 0 0,1 0 0,-1 0 0,0 0 0,0 0 0,1-1 0,-1 1 0,0 0 0,0 0 0,1 0 0,-1-1 0,0 1 0,0 0 0,1 0 0,-1-1 0,0 1 0,0-1 0,2-3 0,0 0 0,0 0 0,-1 0 0,1-1 0,-1 1 0,0-7 0,7-38 0,-5 24 0,1 1 0,1-1 0,1 1 0,1 1 0,1-1 0,19-38 0,-5 25-1365,-12 20-5461</inkml:trace>
+  <inkml:trace contextRef="#ctx0" brushRef="#br0" timeOffset="2058.76">2046 610 24575,'0'6'0,"0"11"0,0 15 0,0 13 0,0 6 0,0-3 0,0-4 0,0-3 0,0-6 0,0-6 0,3-7 0,1-8-8191</inkml:trace>
+  <inkml:trace contextRef="#ctx0" brushRef="#br0" timeOffset="2502.36">2011 400 24575,'3'0'0,"4"0"0,4 6 0,0 2-8191</inkml:trace>
+  <inkml:trace contextRef="#ctx0" brushRef="#br0" timeOffset="3566.59">2629 576 24575,'-47'-1'0,"-54"2"0,91 0 0,-1 0 0,0 1 0,1 0 0,-1 1 0,1 0 0,-20 9 0,27-10 0,0 1 0,-1-1 0,1 1 0,0 0 0,0 0 0,0 0 0,1 1 0,-1-1 0,1 1 0,0 0 0,0-1 0,0 1 0,0 0 0,0 0 0,1 0 0,0 0 0,0 1 0,0-1 0,1 0 0,-1 9 0,0 6 0,1 0 0,1 0 0,3 23 0,-3-36 0,-1 0 0,2 0 0,-1 1 0,1-1 0,0 0 0,0-1 0,0 1 0,1 0 0,0-1 0,5 8 0,-4-9 0,-1 0 0,1 0 0,0-1 0,0 0 0,0 0 0,1 0 0,-1 0 0,1-1 0,0 0 0,-1 1 0,1-2 0,10 4 0,156 28 0,-167-32 0,-2-1 0,1 0 0,0 1 0,-1-1 0,1 1 0,-1 0 0,1-1 0,-1 1 0,0 0 0,1 1 0,-1-1 0,0 0 0,0 1 0,0-1 0,0 1 0,0 0 0,0-1 0,0 1 0,0 0 0,-1 0 0,1 0 0,0 3 0,-1-2 0,0 0 0,0 0 0,0 0 0,-1 0 0,0 0 0,1 0 0,-1 0 0,-1 0 0,1 1 0,0-1 0,-1 0 0,1 0 0,-1 0 0,0 0 0,0 0 0,-3 5 0,1-1 0,0-1 0,-1 0 0,0 0 0,0 0 0,-1-1 0,0 1 0,0-1 0,0 0 0,-1 0 0,1-1 0,-1 1 0,0-1 0,0-1 0,-1 1 0,1-1 0,-1 0 0,0-1 0,0 1 0,-12 1 0,-12 2 0,1-1 0,-1-2 0,-39-1 0,63-1 0,-17 0 130,-30 0 30,51-1-298,-1 0 0,1 0 0,0-1 0,0 1 0,-1-1 0,1 0 1,0 0-1,0 0 0,0 0 0,0-1 0,-6-3 0,2-3-6688</inkml:trace>
+</inkml:ink>
+</file>
+
 <file path=word/theme/theme1.xml><?xml version="1.0" encoding="utf-8"?>
 <a:theme xmlns:a="http://schemas.openxmlformats.org/drawingml/2006/main" name="Office Theme">
   <a:themeElements>

</xml_diff>